<commit_message>
Add discussion module 6
</commit_message>
<xml_diff>
--- a/Module6_WholeBrainImagingAndRecording/case_study/Case Study-Whole Brain Imaging And Recordings.docx
+++ b/Module6_WholeBrainImagingAndRecording/case_study/Case Study-Whole Brain Imaging And Recordings.docx
@@ -563,7 +563,6 @@
         </w:rPr>
         <w:t xml:space="preserve"> </w:t>
       </w:r>
-      <w:proofErr w:type="gramStart"/>
       <w:r>
         <w:rPr>
           <w:rFonts w:ascii="Helvetica" w:hAnsi="Helvetica" w:cstheme="minorHAnsi"/>
@@ -579,9 +578,8 @@
           <w:szCs w:val="18"/>
           <w:vertAlign w:val="superscript"/>
         </w:rPr>
-        <w:t>[</w:t>
-      </w:r>
-      <w:proofErr w:type="gramEnd"/>
+        <w:t xml:space="preserve"> [</w:t>
+      </w:r>
       <w:r>
         <w:rPr>
           <w:rFonts w:ascii="Helvetica" w:hAnsi="Helvetica" w:cstheme="minorHAnsi"/>
@@ -1015,7 +1013,23 @@
           <w:sz w:val="18"/>
           <w:szCs w:val="18"/>
         </w:rPr>
-        <w:t xml:space="preserve">or different approaches for color cellular </w:t>
+        <w:t xml:space="preserve">or </w:t>
+      </w:r>
+      <w:r>
+        <w:rPr>
+          <w:rFonts w:ascii="Helvetica" w:hAnsi="Helvetica" w:cstheme="minorHAnsi"/>
+          <w:sz w:val="18"/>
+          <w:szCs w:val="18"/>
+        </w:rPr>
+        <w:t xml:space="preserve">experiment with </w:t>
+      </w:r>
+      <w:r>
+        <w:rPr>
+          <w:rFonts w:ascii="Helvetica" w:hAnsi="Helvetica" w:cstheme="minorHAnsi"/>
+          <w:sz w:val="18"/>
+          <w:szCs w:val="18"/>
+        </w:rPr>
+        <w:t xml:space="preserve">different approaches for color cellular </w:t>
       </w:r>
       <w:r>
         <w:rPr>
@@ -1047,7 +1061,23 @@
           <w:sz w:val="18"/>
           <w:szCs w:val="18"/>
         </w:rPr>
-        <w:t xml:space="preserve"> task easier</w:t>
+        <w:t xml:space="preserve"> task</w:t>
+      </w:r>
+      <w:r>
+        <w:rPr>
+          <w:rFonts w:ascii="Helvetica" w:hAnsi="Helvetica" w:cstheme="minorHAnsi"/>
+          <w:sz w:val="18"/>
+          <w:szCs w:val="18"/>
+        </w:rPr>
+        <w:t>s</w:t>
+      </w:r>
+      <w:r>
+        <w:rPr>
+          <w:rFonts w:ascii="Helvetica" w:hAnsi="Helvetica" w:cstheme="minorHAnsi"/>
+          <w:sz w:val="18"/>
+          <w:szCs w:val="18"/>
+        </w:rPr>
+        <w:t xml:space="preserve"> easier</w:t>
       </w:r>
       <w:r>
         <w:rPr>
@@ -1109,23 +1139,7 @@
           <w:sz w:val="18"/>
           <w:szCs w:val="18"/>
         </w:rPr>
-        <w:t xml:space="preserve">Brain mouse organoids will </w:t>
-      </w:r>
-      <w:r>
-        <w:rPr>
-          <w:rFonts w:ascii="Helvetica" w:hAnsi="Helvetica" w:cstheme="minorHAnsi"/>
-          <w:sz w:val="18"/>
-          <w:szCs w:val="18"/>
-        </w:rPr>
-        <w:t xml:space="preserve">then </w:t>
-      </w:r>
-      <w:r>
-        <w:rPr>
-          <w:rFonts w:ascii="Helvetica" w:hAnsi="Helvetica" w:cstheme="minorHAnsi"/>
-          <w:sz w:val="18"/>
-          <w:szCs w:val="18"/>
-        </w:rPr>
-        <w:t xml:space="preserve">be made according to established protocols. </w:t>
+        <w:t xml:space="preserve">Brain mouse organoids will be made according to established protocols. </w:t>
       </w:r>
     </w:p>
     <w:p>
@@ -1241,7 +1255,23 @@
           <w:sz w:val="18"/>
           <w:szCs w:val="18"/>
         </w:rPr>
-        <w:t xml:space="preserve"> protocol which will involve </w:t>
+        <w:t xml:space="preserve"> protocol </w:t>
+      </w:r>
+      <w:r>
+        <w:rPr>
+          <w:rFonts w:ascii="Helvetica" w:hAnsi="Helvetica" w:cstheme="minorHAnsi"/>
+          <w:sz w:val="18"/>
+          <w:szCs w:val="18"/>
+        </w:rPr>
+        <w:t xml:space="preserve">to verify that the cancer cells have the expected IDH1 mutation and to confirm cell population in our organoids </w:t>
+      </w:r>
+      <w:r>
+        <w:rPr>
+          <w:rFonts w:ascii="Helvetica" w:hAnsi="Helvetica" w:cstheme="minorHAnsi"/>
+          <w:sz w:val="18"/>
+          <w:szCs w:val="18"/>
+        </w:rPr>
+        <w:t xml:space="preserve">which will involve </w:t>
       </w:r>
       <w:r>
         <w:rPr>
@@ -1416,7 +1446,7 @@
           <w:sz w:val="18"/>
           <w:szCs w:val="18"/>
         </w:rPr>
-        <w:t>by a d</w:t>
+        <w:t>d</w:t>
       </w:r>
       <w:r>
         <w:rPr>
@@ -1456,7 +1486,7 @@
           <w:sz w:val="18"/>
           <w:szCs w:val="18"/>
         </w:rPr>
-        <w:t>to build a c</w:t>
+        <w:t>build a c</w:t>
       </w:r>
       <w:r>
         <w:rPr>
@@ -1549,7 +1579,23 @@
           <w:sz w:val="18"/>
           <w:szCs w:val="18"/>
         </w:rPr>
-        <w:t xml:space="preserve">Having identified clusters of subpopulations, we will then be able to </w:t>
+        <w:t>Having identified clusters of subpopulations</w:t>
+      </w:r>
+      <w:r>
+        <w:rPr>
+          <w:rFonts w:ascii="Helvetica" w:hAnsi="Helvetica" w:cstheme="minorHAnsi"/>
+          <w:sz w:val="18"/>
+          <w:szCs w:val="18"/>
+        </w:rPr>
+        <w:t xml:space="preserve"> by color</w:t>
+      </w:r>
+      <w:r>
+        <w:rPr>
+          <w:rFonts w:ascii="Helvetica" w:hAnsi="Helvetica" w:cstheme="minorHAnsi"/>
+          <w:sz w:val="18"/>
+          <w:szCs w:val="18"/>
+        </w:rPr>
+        <w:t xml:space="preserve">, we will then be able to </w:t>
       </w:r>
       <w:r>
         <w:rPr>
@@ -1719,31 +1765,7 @@
           <w:sz w:val="18"/>
           <w:szCs w:val="18"/>
         </w:rPr>
-        <w:t xml:space="preserve">We will then be in position using </w:t>
-      </w:r>
-      <w:r>
-        <w:rPr>
-          <w:rFonts w:ascii="Helvetica" w:hAnsi="Helvetica" w:cstheme="minorHAnsi"/>
-          <w:sz w:val="18"/>
-          <w:szCs w:val="18"/>
-        </w:rPr>
-        <w:t>color</w:t>
-      </w:r>
-      <w:r>
-        <w:rPr>
-          <w:rFonts w:ascii="Helvetica" w:hAnsi="Helvetica" w:cstheme="minorHAnsi"/>
-          <w:sz w:val="18"/>
-          <w:szCs w:val="18"/>
-        </w:rPr>
-        <w:t xml:space="preserve">-coded cell to </w:t>
-      </w:r>
-      <w:r>
-        <w:rPr>
-          <w:rFonts w:ascii="Helvetica" w:hAnsi="Helvetica" w:cstheme="minorHAnsi"/>
-          <w:sz w:val="18"/>
-          <w:szCs w:val="18"/>
-        </w:rPr>
-        <w:t>perform a displacement analysis using the following metrics</w:t>
+        <w:t>We will then perform a displacement analysis using the following metrics</w:t>
       </w:r>
     </w:p>
     <w:p>
@@ -1777,23 +1799,7 @@
           <w:sz w:val="18"/>
           <w:szCs w:val="18"/>
         </w:rPr>
-        <w:t xml:space="preserve">The mean squared displacement which describes the displacement of the </w:t>
-      </w:r>
-      <w:r>
-        <w:rPr>
-          <w:rFonts w:ascii="Helvetica" w:hAnsi="Helvetica" w:cstheme="minorHAnsi"/>
-          <w:sz w:val="18"/>
-          <w:szCs w:val="18"/>
-        </w:rPr>
-        <w:t xml:space="preserve">same-color tag </w:t>
-      </w:r>
-      <w:r>
-        <w:rPr>
-          <w:rFonts w:ascii="Helvetica" w:hAnsi="Helvetica" w:cstheme="minorHAnsi"/>
-          <w:sz w:val="18"/>
-          <w:szCs w:val="18"/>
-        </w:rPr>
-        <w:t xml:space="preserve">cells as the average distance of the subpopulations of cells (identified by the same color) in a given time interval, </w:t>
+        <w:t xml:space="preserve">The mean squared displacement which describes the displacement of cells as the average distance of the subpopulations of cells (identified by the same color) in a given time interval, </w:t>
       </w:r>
       <m:oMath>
         <m:r>
@@ -1837,6 +1843,7 @@
           <w:sz w:val="18"/>
           <w:szCs w:val="18"/>
         </w:rPr>
+        <w:lastRenderedPageBreak/>
         <w:t xml:space="preserve">MSD =  </w:t>
       </w:r>
       <m:oMath>
@@ -2235,7 +2242,6 @@
           <w:sz w:val="18"/>
           <w:szCs w:val="18"/>
         </w:rPr>
-        <w:lastRenderedPageBreak/>
         <w:tab/>
       </w:r>
       <w:r>
@@ -2452,7 +2458,23 @@
           <w:sz w:val="18"/>
           <w:szCs w:val="18"/>
         </w:rPr>
-        <w:t xml:space="preserve"> step of a cell as the displacement </w:t>
+        <w:t xml:space="preserve"> step of a cell as the displacement</w:t>
+      </w:r>
+      <w:r>
+        <w:rPr>
+          <w:rFonts w:ascii="Helvetica" w:hAnsi="Helvetica" w:cstheme="minorHAnsi"/>
+          <w:sz w:val="18"/>
+          <w:szCs w:val="18"/>
+        </w:rPr>
+        <w:t>:</w:t>
+      </w:r>
+      <w:r>
+        <w:rPr>
+          <w:rFonts w:ascii="Helvetica" w:hAnsi="Helvetica" w:cstheme="minorHAnsi"/>
+          <w:sz w:val="18"/>
+          <w:szCs w:val="18"/>
+        </w:rPr>
+        <w:t xml:space="preserve"> </w:t>
       </w:r>
     </w:p>
     <w:p>
@@ -4104,7 +4126,31 @@
           <w:sz w:val="18"/>
           <w:szCs w:val="18"/>
         </w:rPr>
-        <w:t xml:space="preserve">With these metrics we will analyze various plots </w:t>
+        <w:t>With these metrics</w:t>
+      </w:r>
+      <w:r>
+        <w:rPr>
+          <w:rFonts w:ascii="Helvetica" w:hAnsi="Helvetica" w:cstheme="minorHAnsi"/>
+          <w:sz w:val="18"/>
+          <w:szCs w:val="18"/>
+        </w:rPr>
+        <w:t>,</w:t>
+      </w:r>
+      <w:r>
+        <w:rPr>
+          <w:rFonts w:ascii="Helvetica" w:hAnsi="Helvetica" w:cstheme="minorHAnsi"/>
+          <w:sz w:val="18"/>
+          <w:szCs w:val="18"/>
+        </w:rPr>
+        <w:t xml:space="preserve"> we will analyze various plots </w:t>
+      </w:r>
+      <w:r>
+        <w:rPr>
+          <w:rFonts w:ascii="Helvetica" w:hAnsi="Helvetica" w:cstheme="minorHAnsi"/>
+          <w:sz w:val="18"/>
+          <w:szCs w:val="18"/>
+        </w:rPr>
+        <w:t xml:space="preserve">and metrics </w:t>
       </w:r>
       <w:r>
         <w:rPr>
@@ -4651,6 +4697,65 @@
           <w:szCs w:val="18"/>
         </w:rPr>
       </w:pPr>
+      <w:r>
+        <w:rPr>
+          <w:rFonts w:ascii="Helvetica" w:hAnsi="Helvetica" w:cstheme="minorHAnsi"/>
+          <w:sz w:val="18"/>
+          <w:szCs w:val="18"/>
+        </w:rPr>
+        <w:t xml:space="preserve">Lastly, we may explore to </w:t>
+      </w:r>
+      <w:r>
+        <w:rPr>
+          <w:rFonts w:ascii="Helvetica" w:hAnsi="Helvetica" w:cstheme="minorHAnsi"/>
+          <w:sz w:val="18"/>
+          <w:szCs w:val="18"/>
+        </w:rPr>
+        <w:t xml:space="preserve">model IDH1 mutant cell mobility using more sophisticated mathematical models like persistent random walk (PRW) model, or sigmoidal Gompertzian model. This additional quantification of cell motility could be reused to verify drug efficiency targeting </w:t>
+      </w:r>
+      <w:r>
+        <w:rPr>
+          <w:rFonts w:ascii="Helvetica" w:hAnsi="Helvetica"/>
+          <w:sz w:val="18"/>
+          <w:szCs w:val="18"/>
+        </w:rPr>
+        <w:t>IDH</w:t>
+      </w:r>
+      <w:r>
+        <w:rPr>
+          <w:rFonts w:ascii="Helvetica" w:hAnsi="Helvetica"/>
+          <w:sz w:val="18"/>
+          <w:szCs w:val="18"/>
+        </w:rPr>
+        <w:t xml:space="preserve">1 (see table 1) when model predictions for these treated cancer cells could be different from the </w:t>
+      </w:r>
+      <w:r>
+        <w:rPr>
+          <w:rFonts w:ascii="Helvetica" w:hAnsi="Helvetica"/>
+          <w:sz w:val="18"/>
+          <w:szCs w:val="18"/>
+        </w:rPr>
+        <w:t>non-treated</w:t>
+      </w:r>
+      <w:r>
+        <w:rPr>
+          <w:rFonts w:ascii="Helvetica" w:hAnsi="Helvetica"/>
+          <w:sz w:val="18"/>
+          <w:szCs w:val="18"/>
+        </w:rPr>
+        <w:t xml:space="preserve"> cancer cells.</w:t>
+      </w:r>
+    </w:p>
+    <w:p>
+      <w:pPr>
+        <w:pStyle w:val="NoSpacing"/>
+        <w:jc w:val="both"/>
+        <w:rPr>
+          <w:rFonts w:ascii="Helvetica" w:hAnsi="Helvetica" w:cstheme="minorHAnsi"/>
+          <w:sz w:val="18"/>
+          <w:szCs w:val="18"/>
+        </w:rPr>
+      </w:pPr>
     </w:p>
     <w:p>
       <w:pPr>
@@ -4977,24 +5082,6 @@
           <w:t>10.1038/nrg.2016.159</w:t>
         </w:r>
       </w:hyperlink>
-    </w:p>
-    <w:p>
-      <w:pPr>
-        <w:rPr>
-          <w:rFonts w:ascii="Helvetica" w:hAnsi="Helvetica"/>
-          <w:sz w:val="18"/>
-          <w:szCs w:val="18"/>
-        </w:rPr>
-      </w:pPr>
-    </w:p>
-    <w:p>
-      <w:pPr>
-        <w:rPr>
-          <w:rFonts w:ascii="Helvetica" w:hAnsi="Helvetica"/>
-          <w:sz w:val="18"/>
-          <w:szCs w:val="18"/>
-        </w:rPr>
-      </w:pPr>
     </w:p>
     <w:p>
       <w:pPr>
@@ -5410,7 +5497,7 @@
         <w:pStyle w:val="NoSpacing"/>
         <w:jc w:val="center"/>
         <w:rPr>
-          <w:rFonts w:ascii="Helvetica" w:hAnsi="Helvetica"/>
+          <w:rFonts w:ascii="Helvetica" w:hAnsi="Helvetica" w:cstheme="minorHAnsi"/>
           <w:sz w:val="18"/>
           <w:szCs w:val="18"/>
         </w:rPr>
@@ -5440,11 +5527,72 @@
           <w:szCs w:val="18"/>
         </w:rPr>
         <w:t xml:space="preserve"> protocol</w:t>
+      </w:r>
+    </w:p>
+    <w:p>
+      <w:pPr>
+        <w:pStyle w:val="NoSpacing"/>
+        <w:jc w:val="center"/>
+        <w:rPr>
+          <w:rFonts w:ascii="Helvetica" w:hAnsi="Helvetica"/>
+          <w:sz w:val="18"/>
+          <w:szCs w:val="18"/>
+        </w:rPr>
+      </w:pPr>
+      <w:r>
+        <w:rPr>
+          <w:rFonts w:ascii="Helvetica" w:hAnsi="Helvetica"/>
+          <w:noProof/>
+          <w:sz w:val="18"/>
+          <w:szCs w:val="18"/>
+        </w:rPr>
+        <w:lastRenderedPageBreak/>
+        <w:drawing>
+          <wp:inline distT="0" distB="0" distL="0" distR="0" wp14:anchorId="4173FE45" wp14:editId="54A553C1">
+            <wp:extent cx="5943600" cy="4569460"/>
+            <wp:effectExtent l="0" t="0" r="0" b="2540"/>
+            <wp:docPr id="1" name="Picture 1"/>
+            <wp:cNvGraphicFramePr>
+              <a:graphicFrameLocks xmlns:a="http://schemas.openxmlformats.org/drawingml/2006/main" noChangeAspect="1"/>
+            </wp:cNvGraphicFramePr>
+            <a:graphic xmlns:a="http://schemas.openxmlformats.org/drawingml/2006/main">
+              <a:graphicData uri="http://schemas.openxmlformats.org/drawingml/2006/picture">
+                <pic:pic xmlns:pic="http://schemas.openxmlformats.org/drawingml/2006/picture">
+                  <pic:nvPicPr>
+                    <pic:cNvPr id="1" name="Picture 1"/>
+                    <pic:cNvPicPr/>
+                  </pic:nvPicPr>
+                  <pic:blipFill>
+                    <a:blip r:embed="rId13" cstate="print">
+                      <a:extLst>
+                        <a:ext uri="{28A0092B-C50C-407E-A947-70E740481C1C}">
+                          <a14:useLocalDpi xmlns:a14="http://schemas.microsoft.com/office/drawing/2010/main" val="0"/>
+                        </a:ext>
+                      </a:extLst>
+                    </a:blip>
+                    <a:stretch>
+                      <a:fillRect/>
+                    </a:stretch>
+                  </pic:blipFill>
+                  <pic:spPr>
+                    <a:xfrm>
+                      <a:off x="0" y="0"/>
+                      <a:ext cx="5943600" cy="4569460"/>
+                    </a:xfrm>
+                    <a:prstGeom prst="rect">
+                      <a:avLst/>
+                    </a:prstGeom>
+                  </pic:spPr>
+                </pic:pic>
+              </a:graphicData>
+            </a:graphic>
+          </wp:inline>
+        </w:drawing>
       </w:r>
     </w:p>
     <w:sectPr>
-      <w:footerReference w:type="even" r:id="rId13"/>
-      <w:footerReference w:type="default" r:id="rId14"/>
+      <w:footerReference w:type="even" r:id="rId14"/>
+      <w:footerReference w:type="default" r:id="rId15"/>
       <w:pgSz w:w="12240" w:h="15840"/>
       <w:pgMar w:top="1440" w:right="1440" w:bottom="1440" w:left="1440" w:header="720" w:footer="720" w:gutter="0"/>
       <w:cols w:space="720"/>
@@ -5788,7 +5936,23 @@
           <w:sz w:val="18"/>
           <w:szCs w:val="18"/>
         </w:rPr>
-        <w:t xml:space="preserve">sed a 5’ </w:t>
+        <w:t>se</w:t>
+      </w:r>
+      <w:r>
+        <w:rPr>
+          <w:rFonts w:ascii="Helvetica" w:hAnsi="Helvetica"/>
+          <w:sz w:val="18"/>
+          <w:szCs w:val="18"/>
+        </w:rPr>
+        <w:t>s</w:t>
+      </w:r>
+      <w:r>
+        <w:rPr>
+          <w:rFonts w:ascii="Helvetica" w:hAnsi="Helvetica"/>
+          <w:sz w:val="18"/>
+          <w:szCs w:val="18"/>
+        </w:rPr>
+        <w:t xml:space="preserve"> a 5’ </w:t>
       </w:r>
       <w:proofErr w:type="spellStart"/>
       <w:r>
@@ -5933,7 +6097,23 @@
           <w:sz w:val="18"/>
           <w:szCs w:val="18"/>
         </w:rPr>
-        <w:t xml:space="preserve"> vector was injected into C57BL/6 ESS cells. The </w:t>
+        <w:t xml:space="preserve"> vector </w:t>
+      </w:r>
+      <w:r>
+        <w:rPr>
+          <w:rFonts w:ascii="Helvetica" w:hAnsi="Helvetica"/>
+          <w:sz w:val="18"/>
+          <w:szCs w:val="18"/>
+        </w:rPr>
+        <w:t>will be</w:t>
+      </w:r>
+      <w:r>
+        <w:rPr>
+          <w:rFonts w:ascii="Helvetica" w:hAnsi="Helvetica"/>
+          <w:sz w:val="18"/>
+          <w:szCs w:val="18"/>
+        </w:rPr>
+        <w:t xml:space="preserve"> injected into C57BL/6 ESS cells. The </w:t>
       </w:r>
       <w:proofErr w:type="spellStart"/>
       <w:r>
@@ -5960,7 +6140,23 @@
           <w:sz w:val="18"/>
           <w:szCs w:val="18"/>
         </w:rPr>
-        <w:t xml:space="preserve"> cassette was removed using </w:t>
+        <w:t xml:space="preserve"> cassette </w:t>
+      </w:r>
+      <w:r>
+        <w:rPr>
+          <w:rFonts w:ascii="Helvetica" w:hAnsi="Helvetica"/>
+          <w:sz w:val="18"/>
+          <w:szCs w:val="18"/>
+        </w:rPr>
+        <w:t>will then be</w:t>
+      </w:r>
+      <w:r>
+        <w:rPr>
+          <w:rFonts w:ascii="Helvetica" w:hAnsi="Helvetica"/>
+          <w:sz w:val="18"/>
+          <w:szCs w:val="18"/>
+        </w:rPr>
+        <w:t xml:space="preserve"> removed using </w:t>
       </w:r>
       <w:proofErr w:type="spellStart"/>
       <w:r>
@@ -5978,7 +6174,23 @@
           <w:sz w:val="18"/>
           <w:szCs w:val="18"/>
         </w:rPr>
-        <w:t xml:space="preserve">-mediated recombination and the R132H allele was knocked-in </w:t>
+        <w:t xml:space="preserve">-mediated recombination and the R132H allele </w:t>
+      </w:r>
+      <w:r>
+        <w:rPr>
+          <w:rFonts w:ascii="Helvetica" w:hAnsi="Helvetica"/>
+          <w:sz w:val="18"/>
+          <w:szCs w:val="18"/>
+        </w:rPr>
+        <w:t>will be</w:t>
+      </w:r>
+      <w:r>
+        <w:rPr>
+          <w:rFonts w:ascii="Helvetica" w:hAnsi="Helvetica"/>
+          <w:sz w:val="18"/>
+          <w:szCs w:val="18"/>
+        </w:rPr>
+        <w:t xml:space="preserve"> knocked-in </w:t>
       </w:r>
       <w:r>
         <w:rPr>
@@ -6026,7 +6238,31 @@
           <w:sz w:val="18"/>
           <w:szCs w:val="18"/>
         </w:rPr>
-        <w:t xml:space="preserve">immune T-cell motion, which has been identified as either log-normal or a </w:t>
+        <w:t>C</w:t>
+      </w:r>
+      <w:r>
+        <w:rPr>
+          <w:rFonts w:ascii="Helvetica" w:hAnsi="Helvetica"/>
+          <w:sz w:val="18"/>
+          <w:szCs w:val="18"/>
+        </w:rPr>
+        <w:t>ell motion</w:t>
+      </w:r>
+      <w:r>
+        <w:rPr>
+          <w:rFonts w:ascii="Helvetica" w:hAnsi="Helvetica"/>
+          <w:sz w:val="18"/>
+          <w:szCs w:val="18"/>
+        </w:rPr>
+        <w:t xml:space="preserve"> </w:t>
+      </w:r>
+      <w:r>
+        <w:rPr>
+          <w:rFonts w:ascii="Helvetica" w:hAnsi="Helvetica"/>
+          <w:sz w:val="18"/>
+          <w:szCs w:val="18"/>
+        </w:rPr>
+        <w:t xml:space="preserve">has been identified as either log-normal or a </w:t>
       </w:r>
       <w:proofErr w:type="spellStart"/>
       <w:r>

</xml_diff>

<commit_message>
Changes to Module 6 case study
</commit_message>
<xml_diff>
--- a/Module6_WholeBrainImagingAndRecording/case_study/Case Study-Whole Brain Imaging And Recordings.docx
+++ b/Module6_WholeBrainImagingAndRecording/case_study/Case Study-Whole Brain Imaging And Recordings.docx
@@ -230,31 +230,15 @@
           <w:sz w:val="18"/>
           <w:szCs w:val="18"/>
         </w:rPr>
-        <w:t xml:space="preserve"> in 1) </w:t>
-      </w:r>
-      <w:r>
-        <w:rPr>
-          <w:rFonts w:ascii="Helvetica" w:hAnsi="Helvetica" w:cstheme="minorHAnsi"/>
-          <w:sz w:val="18"/>
-          <w:szCs w:val="18"/>
-        </w:rPr>
-        <w:t>i</w:t>
-      </w:r>
-      <w:r>
-        <w:rPr>
-          <w:rFonts w:ascii="Helvetica" w:hAnsi="Helvetica" w:cstheme="minorHAnsi"/>
-          <w:sz w:val="18"/>
-          <w:szCs w:val="18"/>
-        </w:rPr>
-        <w:t>nvestigate cell migration in term of speed and diffusion across tissues</w:t>
-      </w:r>
-      <w:r>
-        <w:rPr>
-          <w:rFonts w:ascii="Helvetica" w:hAnsi="Helvetica" w:cstheme="minorHAnsi"/>
-          <w:sz w:val="18"/>
-          <w:szCs w:val="18"/>
-        </w:rPr>
-        <w:t xml:space="preserve"> 2</w:t>
+        <w:t xml:space="preserve"> in </w:t>
+      </w:r>
+      <w:r>
+        <w:rPr>
+          <w:rFonts w:ascii="Helvetica" w:hAnsi="Helvetica" w:cstheme="minorHAnsi"/>
+          <w:sz w:val="18"/>
+          <w:szCs w:val="18"/>
+        </w:rPr>
+        <w:t>1</w:t>
       </w:r>
       <w:r>
         <w:rPr>
@@ -346,7 +330,31 @@
           <w:sz w:val="18"/>
           <w:szCs w:val="18"/>
         </w:rPr>
-        <w:t xml:space="preserve"> 3) characterize the dynamics of single-cancer cell</w:t>
+        <w:t xml:space="preserve"> </w:t>
+      </w:r>
+      <w:r>
+        <w:rPr>
+          <w:rFonts w:ascii="Helvetica" w:hAnsi="Helvetica" w:cstheme="minorHAnsi"/>
+          <w:sz w:val="18"/>
+          <w:szCs w:val="18"/>
+        </w:rPr>
+        <w:t>2</w:t>
+      </w:r>
+      <w:r>
+        <w:rPr>
+          <w:rFonts w:ascii="Helvetica" w:hAnsi="Helvetica" w:cstheme="minorHAnsi"/>
+          <w:sz w:val="18"/>
+          <w:szCs w:val="18"/>
+        </w:rPr>
+        <w:t xml:space="preserve">) investigate cell migration in term of speed and diffusion across tissues </w:t>
+      </w:r>
+      <w:r>
+        <w:rPr>
+          <w:rFonts w:ascii="Helvetica" w:hAnsi="Helvetica" w:cstheme="minorHAnsi"/>
+          <w:sz w:val="18"/>
+          <w:szCs w:val="18"/>
+        </w:rPr>
+        <w:t>3) characterize the dynamics of single-cancer cell</w:t>
       </w:r>
       <w:r>
         <w:rPr>
@@ -1116,7 +1124,39 @@
           <w:sz w:val="18"/>
           <w:szCs w:val="18"/>
         </w:rPr>
-        <w:t>We will then follow a multi-step process to analyze the collective mobility of the brain cancer cells:</w:t>
+        <w:t xml:space="preserve">We will then </w:t>
+      </w:r>
+      <w:r>
+        <w:rPr>
+          <w:rFonts w:ascii="Helvetica" w:hAnsi="Helvetica" w:cstheme="minorHAnsi"/>
+          <w:sz w:val="18"/>
+          <w:szCs w:val="18"/>
+        </w:rPr>
+        <w:t xml:space="preserve">have to </w:t>
+      </w:r>
+      <w:r>
+        <w:rPr>
+          <w:rFonts w:ascii="Helvetica" w:hAnsi="Helvetica" w:cstheme="minorHAnsi"/>
+          <w:sz w:val="18"/>
+          <w:szCs w:val="18"/>
+        </w:rPr>
+        <w:t xml:space="preserve">follow a multi-step process to </w:t>
+      </w:r>
+      <w:r>
+        <w:rPr>
+          <w:rFonts w:ascii="Helvetica" w:hAnsi="Helvetica" w:cstheme="minorHAnsi"/>
+          <w:sz w:val="18"/>
+          <w:szCs w:val="18"/>
+        </w:rPr>
+        <w:t>capture</w:t>
+      </w:r>
+      <w:r>
+        <w:rPr>
+          <w:rFonts w:ascii="Helvetica" w:hAnsi="Helvetica" w:cstheme="minorHAnsi"/>
+          <w:sz w:val="18"/>
+          <w:szCs w:val="18"/>
+        </w:rPr>
+        <w:t xml:space="preserve"> the collective mobility of the brain cancer cells:</w:t>
       </w:r>
     </w:p>
     <w:p>
@@ -1263,23 +1303,55 @@
           <w:sz w:val="18"/>
           <w:szCs w:val="18"/>
         </w:rPr>
-        <w:t xml:space="preserve">to verify that the cancer cells have the expected IDH1 mutation and to confirm cell population in our organoids </w:t>
-      </w:r>
-      <w:r>
-        <w:rPr>
-          <w:rFonts w:ascii="Helvetica" w:hAnsi="Helvetica" w:cstheme="minorHAnsi"/>
-          <w:sz w:val="18"/>
-          <w:szCs w:val="18"/>
-        </w:rPr>
-        <w:t xml:space="preserve">which will involve </w:t>
-      </w:r>
-      <w:r>
-        <w:rPr>
-          <w:rFonts w:ascii="Helvetica" w:hAnsi="Helvetica" w:cstheme="minorHAnsi"/>
-          <w:sz w:val="18"/>
-          <w:szCs w:val="18"/>
-        </w:rPr>
-        <w:t>few</w:t>
+        <w:t xml:space="preserve">to verify that the cancer cells have the expected IDH1 mutation and to confirm </w:t>
+      </w:r>
+      <w:r>
+        <w:rPr>
+          <w:rFonts w:ascii="Helvetica" w:hAnsi="Helvetica" w:cstheme="minorHAnsi"/>
+          <w:sz w:val="18"/>
+          <w:szCs w:val="18"/>
+        </w:rPr>
+        <w:t xml:space="preserve">the genetic profile of our </w:t>
+      </w:r>
+      <w:r>
+        <w:rPr>
+          <w:rFonts w:ascii="Helvetica" w:hAnsi="Helvetica" w:cstheme="minorHAnsi"/>
+          <w:sz w:val="18"/>
+          <w:szCs w:val="18"/>
+        </w:rPr>
+        <w:t xml:space="preserve">cell population in our organoids </w:t>
+      </w:r>
+      <w:r>
+        <w:rPr>
+          <w:rFonts w:ascii="Helvetica" w:hAnsi="Helvetica" w:cstheme="minorHAnsi"/>
+          <w:sz w:val="18"/>
+          <w:szCs w:val="18"/>
+        </w:rPr>
+        <w:t>which involve</w:t>
+      </w:r>
+      <w:r>
+        <w:rPr>
+          <w:rFonts w:ascii="Helvetica" w:hAnsi="Helvetica" w:cstheme="minorHAnsi"/>
+          <w:sz w:val="18"/>
+          <w:szCs w:val="18"/>
+        </w:rPr>
+        <w:t>s</w:t>
+      </w:r>
+      <w:r>
+        <w:rPr>
+          <w:rFonts w:ascii="Helvetica" w:hAnsi="Helvetica" w:cstheme="minorHAnsi"/>
+          <w:sz w:val="18"/>
+          <w:szCs w:val="18"/>
+        </w:rPr>
+        <w:t xml:space="preserve"> </w:t>
+      </w:r>
+      <w:r>
+        <w:rPr>
+          <w:rFonts w:ascii="Helvetica" w:hAnsi="Helvetica" w:cstheme="minorHAnsi"/>
+          <w:sz w:val="18"/>
+          <w:szCs w:val="18"/>
+        </w:rPr>
+        <w:t>more</w:t>
       </w:r>
       <w:r>
         <w:rPr>
@@ -1406,32 +1478,37 @@
           <w:sz w:val="18"/>
           <w:szCs w:val="18"/>
         </w:rPr>
-        <w:t>Then we will perform f</w:t>
-      </w:r>
-      <w:r>
-        <w:rPr>
-          <w:rFonts w:ascii="Helvetica" w:hAnsi="Helvetica" w:cstheme="minorHAnsi"/>
-          <w:sz w:val="18"/>
-          <w:szCs w:val="18"/>
-        </w:rPr>
-        <w:t>eature selectio</w:t>
-      </w:r>
-      <w:r>
-        <w:rPr>
-          <w:rFonts w:ascii="Helvetica" w:hAnsi="Helvetica" w:cstheme="minorHAnsi"/>
-          <w:sz w:val="18"/>
-          <w:szCs w:val="18"/>
-        </w:rPr>
-        <w:t xml:space="preserve">n </w:t>
-      </w:r>
-      <w:r>
-        <w:rPr>
-          <w:rFonts w:ascii="Helvetica" w:hAnsi="Helvetica" w:cstheme="minorHAnsi"/>
-          <w:sz w:val="18"/>
-          <w:szCs w:val="18"/>
-        </w:rPr>
-        <w:sym w:font="Symbol" w:char="F0AE"/>
-      </w:r>
+        <w:t xml:space="preserve">Or we can use a prepackaged software solution like  </w:t>
+      </w:r>
+      <w:hyperlink r:id="rId8" w:history="1">
+        <w:r>
+          <w:rPr>
+            <w:rStyle w:val="Hyperlink"/>
+            <w:rFonts w:ascii="Helvetica" w:hAnsi="Helvetica" w:cstheme="minorHAnsi"/>
+            <w:sz w:val="18"/>
+            <w:szCs w:val="18"/>
+          </w:rPr>
+          <w:t>"single cel</w:t>
+        </w:r>
+        <w:r>
+          <w:rPr>
+            <w:rStyle w:val="Hyperlink"/>
+            <w:rFonts w:ascii="Helvetica" w:hAnsi="Helvetica" w:cstheme="minorHAnsi"/>
+            <w:sz w:val="18"/>
+            <w:szCs w:val="18"/>
+          </w:rPr>
+          <w:t>l</w:t>
+        </w:r>
+        <w:r>
+          <w:rPr>
+            <w:rStyle w:val="Hyperlink"/>
+            <w:rFonts w:ascii="Helvetica" w:hAnsi="Helvetica" w:cstheme="minorHAnsi"/>
+            <w:sz w:val="18"/>
+            <w:szCs w:val="18"/>
+          </w:rPr>
+          <w:t xml:space="preserve"> sequencing without the instrument"</w:t>
+        </w:r>
+      </w:hyperlink>
       <w:r>
         <w:rPr>
           <w:rFonts w:ascii="Helvetica" w:hAnsi="Helvetica" w:cstheme="minorHAnsi"/>
@@ -1442,68 +1519,18 @@
       </w:r>
       <w:r>
         <w:rPr>
-          <w:rFonts w:ascii="Helvetica" w:hAnsi="Helvetica" w:cstheme="minorHAnsi"/>
-          <w:sz w:val="18"/>
-          <w:szCs w:val="18"/>
-        </w:rPr>
-        <w:t>d</w:t>
-      </w:r>
-      <w:r>
-        <w:rPr>
-          <w:rFonts w:ascii="Helvetica" w:hAnsi="Helvetica" w:cstheme="minorHAnsi"/>
-          <w:sz w:val="18"/>
-          <w:szCs w:val="18"/>
-        </w:rPr>
-        <w:t xml:space="preserve">imensionality reduction </w:t>
-      </w:r>
-      <w:r>
-        <w:rPr>
-          <w:rFonts w:ascii="Helvetica" w:hAnsi="Helvetica" w:cstheme="minorHAnsi"/>
-          <w:sz w:val="18"/>
-          <w:szCs w:val="18"/>
-        </w:rPr>
-        <w:t xml:space="preserve"> </w:t>
-      </w:r>
-      <w:r>
-        <w:rPr>
-          <w:rFonts w:ascii="Helvetica" w:hAnsi="Helvetica" w:cstheme="minorHAnsi"/>
-          <w:sz w:val="18"/>
-          <w:szCs w:val="18"/>
-        </w:rPr>
-        <w:sym w:font="Symbol" w:char="F0AE"/>
-      </w:r>
-      <w:r>
-        <w:rPr>
-          <w:rFonts w:ascii="Helvetica" w:hAnsi="Helvetica" w:cstheme="minorHAnsi"/>
-          <w:sz w:val="18"/>
-          <w:szCs w:val="18"/>
-        </w:rPr>
-        <w:t xml:space="preserve">  </w:t>
-      </w:r>
-      <w:r>
-        <w:rPr>
-          <w:rFonts w:ascii="Helvetica" w:hAnsi="Helvetica" w:cstheme="minorHAnsi"/>
-          <w:sz w:val="18"/>
-          <w:szCs w:val="18"/>
-        </w:rPr>
-        <w:t>build a c</w:t>
-      </w:r>
-      <w:r>
-        <w:rPr>
-          <w:rFonts w:ascii="Helvetica" w:hAnsi="Helvetica" w:cstheme="minorHAnsi"/>
-          <w:sz w:val="18"/>
-          <w:szCs w:val="18"/>
-        </w:rPr>
-        <w:t>ell-cell distance matrix</w:t>
+          <w:rStyle w:val="FootnoteReference"/>
+          <w:rFonts w:ascii="Helvetica" w:hAnsi="Helvetica" w:cstheme="minorHAnsi"/>
+          <w:sz w:val="18"/>
+          <w:szCs w:val="18"/>
+        </w:rPr>
+        <w:footnoteReference w:id="2"/>
       </w:r>
     </w:p>
     <w:p>
       <w:pPr>
         <w:pStyle w:val="NoSpacing"/>
-        <w:numPr>
-          <w:ilvl w:val="0"/>
-          <w:numId w:val="35"/>
-        </w:numPr>
+        <w:ind w:left="360"/>
         <w:jc w:val="both"/>
         <w:rPr>
           <w:rFonts w:ascii="Helvetica" w:hAnsi="Helvetica" w:cstheme="minorHAnsi"/>
@@ -1517,85 +1544,71 @@
           <w:sz w:val="18"/>
           <w:szCs w:val="18"/>
         </w:rPr>
-        <w:t xml:space="preserve">Unsupervised clustering </w:t>
-      </w:r>
-      <w:r>
-        <w:rPr>
-          <w:rFonts w:ascii="Helvetica" w:hAnsi="Helvetica" w:cstheme="minorHAnsi"/>
-          <w:sz w:val="18"/>
-          <w:szCs w:val="18"/>
-        </w:rPr>
-        <w:t xml:space="preserve">for identification of cell </w:t>
-      </w:r>
-      <w:r>
-        <w:rPr>
-          <w:rFonts w:ascii="Helvetica" w:hAnsi="Helvetica" w:cstheme="minorHAnsi"/>
-          <w:sz w:val="18"/>
-          <w:szCs w:val="18"/>
-        </w:rPr>
-        <w:t>sub</w:t>
-      </w:r>
-      <w:r>
-        <w:rPr>
-          <w:rFonts w:ascii="Helvetica" w:hAnsi="Helvetica" w:cstheme="minorHAnsi"/>
-          <w:sz w:val="18"/>
-          <w:szCs w:val="18"/>
-        </w:rPr>
-        <w:t>populations</w:t>
-      </w:r>
-      <w:r>
-        <w:rPr>
-          <w:rFonts w:ascii="Helvetica" w:hAnsi="Helvetica" w:cstheme="minorHAnsi"/>
-          <w:sz w:val="18"/>
-          <w:szCs w:val="18"/>
-        </w:rPr>
-        <w:t xml:space="preserve"> such as stem cells and enterocytes.</w:t>
-      </w:r>
-    </w:p>
-    <w:p>
-      <w:pPr>
-        <w:pStyle w:val="NoSpacing"/>
-        <w:jc w:val="both"/>
-        <w:rPr>
-          <w:rFonts w:ascii="Helvetica" w:hAnsi="Helvetica" w:cstheme="minorHAnsi"/>
-          <w:sz w:val="18"/>
-          <w:szCs w:val="18"/>
-        </w:rPr>
-      </w:pPr>
-    </w:p>
-    <w:p>
-      <w:pPr>
-        <w:pStyle w:val="NoSpacing"/>
-        <w:jc w:val="both"/>
-        <w:rPr>
-          <w:rFonts w:ascii="Helvetica" w:hAnsi="Helvetica" w:cstheme="minorHAnsi"/>
-          <w:sz w:val="18"/>
-          <w:szCs w:val="18"/>
-        </w:rPr>
-      </w:pPr>
-      <w:r>
-        <w:rPr>
-          <w:rFonts w:ascii="Helvetica" w:hAnsi="Helvetica" w:cstheme="minorHAnsi"/>
-          <w:sz w:val="18"/>
-          <w:szCs w:val="18"/>
-        </w:rPr>
-        <w:t>Having identified clusters of subpopulations</w:t>
-      </w:r>
-      <w:r>
-        <w:rPr>
-          <w:rFonts w:ascii="Helvetica" w:hAnsi="Helvetica" w:cstheme="minorHAnsi"/>
-          <w:sz w:val="18"/>
-          <w:szCs w:val="18"/>
-        </w:rPr>
-        <w:t xml:space="preserve"> by color</w:t>
-      </w:r>
-      <w:r>
-        <w:rPr>
-          <w:rFonts w:ascii="Helvetica" w:hAnsi="Helvetica" w:cstheme="minorHAnsi"/>
-          <w:sz w:val="18"/>
-          <w:szCs w:val="18"/>
-        </w:rPr>
-        <w:t xml:space="preserve">, we will then be able to </w:t>
+        <w:t xml:space="preserve">Now </w:t>
+      </w:r>
+      <w:r>
+        <w:rPr>
+          <w:rFonts w:ascii="Helvetica" w:hAnsi="Helvetica" w:cstheme="minorHAnsi"/>
+          <w:sz w:val="18"/>
+          <w:szCs w:val="18"/>
+        </w:rPr>
+        <w:t xml:space="preserve">with </w:t>
+      </w:r>
+      <w:r>
+        <w:rPr>
+          <w:rFonts w:ascii="Helvetica" w:hAnsi="Helvetica" w:cstheme="minorHAnsi"/>
+          <w:sz w:val="18"/>
+          <w:szCs w:val="18"/>
+        </w:rPr>
+        <w:t xml:space="preserve">color </w:t>
+      </w:r>
+      <w:r>
+        <w:rPr>
+          <w:rFonts w:ascii="Helvetica" w:hAnsi="Helvetica" w:cstheme="minorHAnsi"/>
+          <w:sz w:val="18"/>
+          <w:szCs w:val="18"/>
+        </w:rPr>
+        <w:t xml:space="preserve">coding </w:t>
+      </w:r>
+      <w:r>
+        <w:rPr>
+          <w:rFonts w:ascii="Helvetica" w:hAnsi="Helvetica" w:cstheme="minorHAnsi"/>
+          <w:sz w:val="18"/>
+          <w:szCs w:val="18"/>
+        </w:rPr>
+        <w:t>as cell identification</w:t>
+      </w:r>
+      <w:r>
+        <w:rPr>
+          <w:rFonts w:ascii="Helvetica" w:hAnsi="Helvetica" w:cstheme="minorHAnsi"/>
+          <w:sz w:val="18"/>
+          <w:szCs w:val="18"/>
+        </w:rPr>
+        <w:t>,</w:t>
+      </w:r>
+      <w:r>
+        <w:rPr>
+          <w:rFonts w:ascii="Helvetica" w:hAnsi="Helvetica" w:cstheme="minorHAnsi"/>
+          <w:sz w:val="18"/>
+          <w:szCs w:val="18"/>
+        </w:rPr>
+        <w:t xml:space="preserve"> </w:t>
+      </w:r>
+      <w:r>
+        <w:rPr>
+          <w:rFonts w:ascii="Helvetica" w:hAnsi="Helvetica" w:cstheme="minorHAnsi"/>
+          <w:sz w:val="18"/>
+          <w:szCs w:val="18"/>
+        </w:rPr>
+        <w:t>we can</w:t>
+      </w:r>
+      <w:r>
+        <w:rPr>
+          <w:rFonts w:ascii="Helvetica" w:hAnsi="Helvetica" w:cstheme="minorHAnsi"/>
+          <w:sz w:val="18"/>
+          <w:szCs w:val="18"/>
+        </w:rPr>
+        <w:t xml:space="preserve"> </w:t>
       </w:r>
       <w:r>
         <w:rPr>
@@ -1636,6 +1649,14 @@
           <w:szCs w:val="18"/>
         </w:rPr>
         <w:t>migration</w:t>
+      </w:r>
+      <w:r>
+        <w:rPr>
+          <w:rFonts w:ascii="Helvetica" w:hAnsi="Helvetica" w:cstheme="minorHAnsi"/>
+          <w:sz w:val="18"/>
+          <w:szCs w:val="18"/>
+        </w:rPr>
+        <w:t xml:space="preserve"> of the mutated cells</w:t>
       </w:r>
       <w:r>
         <w:rPr>
@@ -1691,6 +1712,15 @@
         </w:rPr>
         <w:t>Imaging will be performed using a confocal microscope equipped with lasers</w:t>
       </w:r>
+      <w:r>
+        <w:rPr>
+          <w:rStyle w:val="FootnoteReference"/>
+          <w:rFonts w:ascii="Helvetica" w:hAnsi="Helvetica" w:cstheme="minorHAnsi"/>
+          <w:sz w:val="18"/>
+          <w:szCs w:val="18"/>
+        </w:rPr>
+        <w:footnoteReference w:id="3"/>
+      </w:r>
     </w:p>
     <w:p>
       <w:pPr>
@@ -1735,7 +1765,23 @@
           <w:sz w:val="18"/>
           <w:szCs w:val="18"/>
         </w:rPr>
-        <w:t>We will need to find a microscope with built-in software to acquire time-lapses images.</w:t>
+        <w:t xml:space="preserve">We </w:t>
+      </w:r>
+      <w:r>
+        <w:rPr>
+          <w:rFonts w:ascii="Helvetica" w:hAnsi="Helvetica" w:cstheme="minorHAnsi"/>
+          <w:sz w:val="18"/>
+          <w:szCs w:val="18"/>
+        </w:rPr>
+        <w:t>may</w:t>
+      </w:r>
+      <w:r>
+        <w:rPr>
+          <w:rFonts w:ascii="Helvetica" w:hAnsi="Helvetica" w:cstheme="minorHAnsi"/>
+          <w:sz w:val="18"/>
+          <w:szCs w:val="18"/>
+        </w:rPr>
+        <w:t xml:space="preserve"> need to find a microscope with built-in software to acquire time-lapses images.</w:t>
       </w:r>
     </w:p>
     <w:p>
@@ -4191,31 +4237,39 @@
           <w:sz w:val="18"/>
           <w:szCs w:val="18"/>
         </w:rPr>
-        <w:t xml:space="preserve"> we will analyze various plots </w:t>
-      </w:r>
-      <w:r>
-        <w:rPr>
-          <w:rFonts w:ascii="Helvetica" w:hAnsi="Helvetica" w:cstheme="minorHAnsi"/>
-          <w:sz w:val="18"/>
-          <w:szCs w:val="18"/>
-        </w:rPr>
-        <w:t xml:space="preserve">and metrics </w:t>
-      </w:r>
-      <w:r>
-        <w:rPr>
-          <w:rFonts w:ascii="Helvetica" w:hAnsi="Helvetica" w:cstheme="minorHAnsi"/>
-          <w:sz w:val="18"/>
-          <w:szCs w:val="18"/>
-        </w:rPr>
-        <w:t>using</w:t>
-      </w:r>
-      <w:r>
-        <w:rPr>
-          <w:rFonts w:ascii="Helvetica" w:hAnsi="Helvetica" w:cstheme="minorHAnsi"/>
-          <w:sz w:val="18"/>
-          <w:szCs w:val="18"/>
-        </w:rPr>
-        <w:t xml:space="preserve"> color-tagged ensemble of cancer cells:</w:t>
+        <w:t xml:space="preserve"> we will </w:t>
+      </w:r>
+      <w:r>
+        <w:rPr>
+          <w:rFonts w:ascii="Helvetica" w:hAnsi="Helvetica" w:cstheme="minorHAnsi"/>
+          <w:sz w:val="18"/>
+          <w:szCs w:val="18"/>
+        </w:rPr>
+        <w:t xml:space="preserve">create </w:t>
+      </w:r>
+      <w:r>
+        <w:rPr>
+          <w:rFonts w:ascii="Helvetica" w:hAnsi="Helvetica" w:cstheme="minorHAnsi"/>
+          <w:sz w:val="18"/>
+          <w:szCs w:val="18"/>
+        </w:rPr>
+        <w:t xml:space="preserve">various plots </w:t>
+      </w:r>
+      <w:r>
+        <w:rPr>
+          <w:rFonts w:ascii="Helvetica" w:hAnsi="Helvetica" w:cstheme="minorHAnsi"/>
+          <w:sz w:val="18"/>
+          <w:szCs w:val="18"/>
+        </w:rPr>
+        <w:t>and run analysis</w:t>
+      </w:r>
+      <w:r>
+        <w:rPr>
+          <w:rFonts w:ascii="Helvetica" w:hAnsi="Helvetica" w:cstheme="minorHAnsi"/>
+          <w:sz w:val="18"/>
+          <w:szCs w:val="18"/>
+        </w:rPr>
+        <w:t>:</w:t>
       </w:r>
     </w:p>
     <w:p>
@@ -4228,16 +4282,14 @@
           <w:szCs w:val="18"/>
         </w:rPr>
       </w:pPr>
-      <w:proofErr w:type="gramStart"/>
-      <w:r>
-        <w:rPr>
-          <w:rFonts w:ascii="Helvetica" w:hAnsi="Helvetica" w:cstheme="minorHAnsi"/>
-          <w:sz w:val="18"/>
-          <w:szCs w:val="18"/>
-        </w:rPr>
-        <w:t>counts(</w:t>
-      </w:r>
-      <w:proofErr w:type="gramEnd"/>
+      <w:r>
+        <w:rPr>
+          <w:rFonts w:ascii="Helvetica" w:hAnsi="Helvetica" w:cstheme="minorHAnsi"/>
+          <w:sz w:val="18"/>
+          <w:szCs w:val="18"/>
+        </w:rPr>
+        <w:t>counts (</w:t>
+      </w:r>
       <w:r>
         <w:rPr>
           <w:rFonts w:ascii="Helvetica" w:hAnsi="Helvetica" w:cstheme="minorHAnsi"/>
@@ -4650,7 +4702,7 @@
           <w:sz w:val="18"/>
           <w:szCs w:val="18"/>
         </w:rPr>
-        <w:footnoteReference w:id="2"/>
+        <w:footnoteReference w:id="4"/>
       </w:r>
       <w:r>
         <w:rPr>
@@ -4792,7 +4844,39 @@
           <w:sz w:val="18"/>
           <w:szCs w:val="18"/>
         </w:rPr>
-        <w:t xml:space="preserve"> and help to measure efficiency of the therapies.</w:t>
+        <w:t xml:space="preserve"> and help to measure efficiency of the therapies</w:t>
+      </w:r>
+      <w:r>
+        <w:rPr>
+          <w:rFonts w:ascii="Helvetica" w:hAnsi="Helvetica"/>
+          <w:sz w:val="18"/>
+          <w:szCs w:val="18"/>
+        </w:rPr>
+        <w:t xml:space="preserve"> (for example: decrease of cell motility </w:t>
+      </w:r>
+      <w:r>
+        <w:rPr>
+          <w:rFonts w:ascii="Helvetica" w:hAnsi="Helvetica"/>
+          <w:sz w:val="18"/>
+          <w:szCs w:val="18"/>
+        </w:rPr>
+        <w:t>indicating less cell spreading</w:t>
+      </w:r>
+      <w:r>
+        <w:rPr>
+          <w:rFonts w:ascii="Helvetica" w:hAnsi="Helvetica"/>
+          <w:sz w:val="18"/>
+          <w:szCs w:val="18"/>
+        </w:rPr>
+        <w:t>)</w:t>
+      </w:r>
+      <w:r>
+        <w:rPr>
+          <w:rFonts w:ascii="Helvetica" w:hAnsi="Helvetica"/>
+          <w:sz w:val="18"/>
+          <w:szCs w:val="18"/>
+        </w:rPr>
+        <w:t>.</w:t>
       </w:r>
     </w:p>
     <w:p>
@@ -4956,7 +5040,7 @@
         </w:rPr>
         <w:t xml:space="preserve">Nature communications - </w:t>
       </w:r>
-      <w:hyperlink r:id="rId8" w:history="1">
+      <w:hyperlink r:id="rId9" w:history="1">
         <w:r>
           <w:rPr>
             <w:rStyle w:val="Hyperlink"/>
@@ -5120,7 +5204,7 @@
         </w:rPr>
         <w:t>DOI: </w:t>
       </w:r>
-      <w:hyperlink r:id="rId9" w:tgtFrame="_blank" w:history="1">
+      <w:hyperlink r:id="rId10" w:tgtFrame="_blank" w:history="1">
         <w:r>
           <w:rPr>
             <w:rStyle w:val="Hyperlink"/>
@@ -5146,6 +5230,7 @@
           <w:sz w:val="18"/>
           <w:szCs w:val="18"/>
         </w:rPr>
+        <w:lastRenderedPageBreak/>
         <w:t xml:space="preserve">[6] </w:t>
       </w:r>
       <w:proofErr w:type="spellStart"/>
@@ -5166,16 +5251,14 @@
         </w:rPr>
         <w:t xml:space="preserve"> et al. Biochemistry and Biophysics </w:t>
       </w:r>
-      <w:proofErr w:type="gramStart"/>
-      <w:r>
-        <w:rPr>
-          <w:rFonts w:ascii="Helvetica" w:hAnsi="Helvetica"/>
-          <w:sz w:val="18"/>
-          <w:szCs w:val="18"/>
-        </w:rPr>
-        <w:t>Reports  28</w:t>
-      </w:r>
-      <w:proofErr w:type="gramEnd"/>
+      <w:r>
+        <w:rPr>
+          <w:rFonts w:ascii="Helvetica" w:hAnsi="Helvetica"/>
+          <w:sz w:val="18"/>
+          <w:szCs w:val="18"/>
+        </w:rPr>
+        <w:t>Reports 28</w:t>
+      </w:r>
       <w:r>
         <w:rPr>
           <w:rFonts w:ascii="Helvetica" w:hAnsi="Helvetica"/>
@@ -5227,7 +5310,7 @@
                     <pic:cNvPicPr/>
                   </pic:nvPicPr>
                   <pic:blipFill>
-                    <a:blip r:embed="rId10">
+                    <a:blip r:embed="rId11">
                       <a:extLst>
                         <a:ext uri="{28A0092B-C50C-407E-A947-70E740481C1C}">
                           <a14:useLocalDpi xmlns:a14="http://schemas.microsoft.com/office/drawing/2010/main" val="0"/>
@@ -5420,7 +5503,7 @@
                     <pic:cNvPicPr/>
                   </pic:nvPicPr>
                   <pic:blipFill>
-                    <a:blip r:embed="rId11">
+                    <a:blip r:embed="rId12">
                       <a:extLst>
                         <a:ext uri="{28A0092B-C50C-407E-A947-70E740481C1C}">
                           <a14:useLocalDpi xmlns:a14="http://schemas.microsoft.com/office/drawing/2010/main" val="0"/>
@@ -5578,7 +5661,7 @@
                     <pic:cNvPicPr/>
                   </pic:nvPicPr>
                   <pic:blipFill>
-                    <a:blip r:embed="rId12" cstate="print">
+                    <a:blip r:embed="rId13" cstate="print">
                       <a:extLst>
                         <a:ext uri="{28A0092B-C50C-407E-A947-70E740481C1C}">
                           <a14:useLocalDpi xmlns:a14="http://schemas.microsoft.com/office/drawing/2010/main" val="0"/>
@@ -5686,7 +5769,7 @@
                     <pic:cNvPicPr/>
                   </pic:nvPicPr>
                   <pic:blipFill>
-                    <a:blip r:embed="rId13" cstate="print">
+                    <a:blip r:embed="rId14" cstate="print">
                       <a:extLst>
                         <a:ext uri="{28A0092B-C50C-407E-A947-70E740481C1C}">
                           <a14:useLocalDpi xmlns:a14="http://schemas.microsoft.com/office/drawing/2010/main" val="0"/>
@@ -5733,8 +5816,8 @@
       </w:r>
     </w:p>
     <w:sectPr>
-      <w:footerReference w:type="even" r:id="rId14"/>
-      <w:footerReference w:type="default" r:id="rId15"/>
+      <w:footerReference w:type="even" r:id="rId15"/>
+      <w:footerReference w:type="default" r:id="rId16"/>
       <w:pgSz w:w="12240" w:h="15840"/>
       <w:pgMar w:top="1440" w:right="1440" w:bottom="1440" w:left="1440" w:header="720" w:footer="720" w:gutter="0"/>
       <w:cols w:space="720"/>
@@ -6355,6 +6438,75 @@
     </w:p>
   </w:footnote>
   <w:footnote w:id="2">
+    <w:p>
+      <w:pPr>
+        <w:pStyle w:val="FootnoteText"/>
+        <w:rPr>
+          <w:rFonts w:ascii="Helvetica" w:hAnsi="Helvetica"/>
+          <w:sz w:val="18"/>
+          <w:szCs w:val="18"/>
+        </w:rPr>
+      </w:pPr>
+      <w:r>
+        <w:rPr>
+          <w:rStyle w:val="FootnoteReference"/>
+          <w:rFonts w:ascii="Helvetica" w:hAnsi="Helvetica"/>
+          <w:sz w:val="18"/>
+          <w:szCs w:val="18"/>
+        </w:rPr>
+        <w:footnoteRef/>
+      </w:r>
+      <w:r>
+        <w:rPr>
+          <w:rFonts w:ascii="Helvetica" w:hAnsi="Helvetica"/>
+          <w:sz w:val="18"/>
+          <w:szCs w:val="18"/>
+        </w:rPr>
+        <w:t xml:space="preserve"> </w:t>
+      </w:r>
+      <w:r>
+        <w:rPr>
+          <w:rFonts w:ascii="Helvetica" w:hAnsi="Helvetica"/>
+          <w:sz w:val="18"/>
+          <w:szCs w:val="18"/>
+        </w:rPr>
+        <w:t>https://www.parsebiosciences.com/technology</w:t>
+      </w:r>
+    </w:p>
+  </w:footnote>
+  <w:footnote w:id="3">
+    <w:p>
+      <w:pPr>
+        <w:pStyle w:val="FootnoteText"/>
+      </w:pPr>
+      <w:r>
+        <w:rPr>
+          <w:rStyle w:val="FootnoteReference"/>
+        </w:rPr>
+        <w:footnoteRef/>
+      </w:r>
+      <w:r>
+        <w:t xml:space="preserve"> </w:t>
+      </w:r>
+      <w:r>
+        <w:rPr>
+          <w:rFonts w:ascii="Helvetica" w:hAnsi="Helvetica"/>
+          <w:sz w:val="18"/>
+          <w:szCs w:val="18"/>
+        </w:rPr>
+        <w:t xml:space="preserve">If too much </w:t>
+      </w:r>
+      <w:r>
+        <w:rPr>
+          <w:rFonts w:ascii="Helvetica" w:hAnsi="Helvetica"/>
+          <w:sz w:val="18"/>
+          <w:szCs w:val="18"/>
+        </w:rPr>
+        <w:t xml:space="preserve">photobleaching or phototoxicity are observed, we will use a two-photon excitation microscope. </w:t>
+      </w:r>
+    </w:p>
+  </w:footnote>
+  <w:footnote w:id="4">
     <w:p>
       <w:pPr>
         <w:pStyle w:val="NormalWeb"/>

</xml_diff>

<commit_message>
Add Module 7 slides
</commit_message>
<xml_diff>
--- a/Module6_WholeBrainImagingAndRecording/case_study/Case Study-Whole Brain Imaging And Recordings.docx
+++ b/Module6_WholeBrainImagingAndRecording/case_study/Case Study-Whole Brain Imaging And Recordings.docx
@@ -338,15 +338,7 @@
           <w:sz w:val="18"/>
           <w:szCs w:val="18"/>
         </w:rPr>
-        <w:t>2</w:t>
-      </w:r>
-      <w:r>
-        <w:rPr>
-          <w:rFonts w:ascii="Helvetica" w:hAnsi="Helvetica" w:cstheme="minorHAnsi"/>
-          <w:sz w:val="18"/>
-          <w:szCs w:val="18"/>
-        </w:rPr>
-        <w:t xml:space="preserve">) investigate cell migration in term of speed and diffusion across tissues </w:t>
+        <w:t xml:space="preserve">2) investigate cell migration in term of speed and diffusion across tissues </w:t>
       </w:r>
       <w:r>
         <w:rPr>
@@ -1478,7 +1470,15 @@
           <w:sz w:val="18"/>
           <w:szCs w:val="18"/>
         </w:rPr>
-        <w:t xml:space="preserve">Or we can use a prepackaged software solution like  </w:t>
+        <w:t>W</w:t>
+      </w:r>
+      <w:r>
+        <w:rPr>
+          <w:rFonts w:ascii="Helvetica" w:hAnsi="Helvetica" w:cstheme="minorHAnsi"/>
+          <w:sz w:val="18"/>
+          <w:szCs w:val="18"/>
+        </w:rPr>
+        <w:t xml:space="preserve">e can use a prepackaged software solution like  </w:t>
       </w:r>
       <w:hyperlink r:id="rId8" w:history="1">
         <w:r>
@@ -1488,25 +1488,7 @@
             <w:sz w:val="18"/>
             <w:szCs w:val="18"/>
           </w:rPr>
-          <w:t>"single cel</w:t>
-        </w:r>
-        <w:r>
-          <w:rPr>
-            <w:rStyle w:val="Hyperlink"/>
-            <w:rFonts w:ascii="Helvetica" w:hAnsi="Helvetica" w:cstheme="minorHAnsi"/>
-            <w:sz w:val="18"/>
-            <w:szCs w:val="18"/>
-          </w:rPr>
-          <w:t>l</w:t>
-        </w:r>
-        <w:r>
-          <w:rPr>
-            <w:rStyle w:val="Hyperlink"/>
-            <w:rFonts w:ascii="Helvetica" w:hAnsi="Helvetica" w:cstheme="minorHAnsi"/>
-            <w:sz w:val="18"/>
-            <w:szCs w:val="18"/>
-          </w:rPr>
-          <w:t xml:space="preserve"> sequencing without the instrument"</w:t>
+          <w:t>"single cell sequencing without the instrument"</w:t>
         </w:r>
       </w:hyperlink>
       <w:r>
@@ -3870,6 +3852,7 @@
     <w:p>
       <w:pPr>
         <w:pStyle w:val="NoSpacing"/>
+        <w:ind w:left="720"/>
         <w:jc w:val="both"/>
         <w:rPr>
           <w:rFonts w:ascii="Helvetica" w:hAnsi="Helvetica" w:cstheme="minorHAnsi"/>
@@ -6462,15 +6445,7 @@
           <w:sz w:val="18"/>
           <w:szCs w:val="18"/>
         </w:rPr>
-        <w:t xml:space="preserve"> </w:t>
-      </w:r>
-      <w:r>
-        <w:rPr>
-          <w:rFonts w:ascii="Helvetica" w:hAnsi="Helvetica"/>
-          <w:sz w:val="18"/>
-          <w:szCs w:val="18"/>
-        </w:rPr>
-        <w:t>https://www.parsebiosciences.com/technology</w:t>
+        <w:t xml:space="preserve"> https://www.parsebiosciences.com/technology</w:t>
       </w:r>
     </w:p>
   </w:footnote>

</xml_diff>

<commit_message>
Submit Module 6 case study
</commit_message>
<xml_diff>
--- a/Module6_WholeBrainImagingAndRecording/case_study/Case Study-Whole Brain Imaging And Recordings.docx
+++ b/Module6_WholeBrainImagingAndRecording/case_study/Case Study-Whole Brain Imaging And Recordings.docx
@@ -1194,7 +1194,23 @@
           <w:sz w:val="18"/>
           <w:szCs w:val="18"/>
         </w:rPr>
-        <w:t xml:space="preserve">We will then use an RNA Protein detection assay such as the </w:t>
+        <w:t xml:space="preserve">We will use an RNA </w:t>
+      </w:r>
+      <w:r>
+        <w:rPr>
+          <w:rFonts w:ascii="Helvetica" w:hAnsi="Helvetica" w:cstheme="minorHAnsi"/>
+          <w:sz w:val="18"/>
+          <w:szCs w:val="18"/>
+        </w:rPr>
+        <w:t>p</w:t>
+      </w:r>
+      <w:r>
+        <w:rPr>
+          <w:rFonts w:ascii="Helvetica" w:hAnsi="Helvetica" w:cstheme="minorHAnsi"/>
+          <w:sz w:val="18"/>
+          <w:szCs w:val="18"/>
+        </w:rPr>
+        <w:t xml:space="preserve">rotein detection assay such as the </w:t>
       </w:r>
       <w:proofErr w:type="spellStart"/>
       <w:r>

</xml_diff>